<commit_message>
Meeting report KW13 (DE) : Tagesordnung update
</commit_message>
<xml_diff>
--- a/1_Meeting/T&I/Protokoll  AD - KW13 - Fragen und Method Wellung.docx
+++ b/1_Meeting/T&I/Protokoll  AD - KW13 - Fragen und Method Wellung.docx
@@ -215,6 +215,12 @@
           <w:lang w:val="de-DE"/>
         </w:rPr>
       </w:pPr>
+      <w:r>
+        <w:rPr>
+          <w:lang w:val="de-DE"/>
+        </w:rPr>
+        <w:t>Wie könnte ich mehr relevant seine?</w:t>
+      </w:r>
     </w:p>
     <w:sectPr>
       <w:headerReference w:type="even" r:id="rId8"/>
@@ -480,7 +486,7 @@
         <w:noProof/>
         <w:lang w:val="de-DE"/>
       </w:rPr>
-      <w:t>26.03.2024</w:t>
+      <w:t>27.03.2024</w:t>
     </w:r>
     <w:r>
       <w:rPr>
@@ -511,7 +517,7 @@
         <w:noProof/>
         <w:lang w:val="de-DE"/>
       </w:rPr>
-      <w:t>26.03.2024</w:t>
+      <w:t>27.03.2024</w:t>
     </w:r>
     <w:r>
       <w:rPr>

</xml_diff>

<commit_message>
Meeting report KW13 (DE)
</commit_message>
<xml_diff>
--- a/1_Meeting/T&I/Protokoll  AD - KW13 - Fragen und Method Wellung.docx
+++ b/1_Meeting/T&I/Protokoll  AD - KW13 - Fragen und Method Wellung.docx
@@ -65,29 +65,20 @@
     <w:p>
       <w:pPr>
         <w:pStyle w:val="Heading1"/>
-        <w:rPr>
-          <w:lang w:val="de-DE"/>
-        </w:rPr>
-      </w:pPr>
-      <w:r>
-        <w:rPr>
-          <w:lang w:val="de-DE"/>
-        </w:rPr>
-        <w:t>Tagesordnung</w:t>
+      </w:pPr>
+      <w:r>
+        <w:t>Organisation</w:t>
       </w:r>
     </w:p>
     <w:p>
       <w:pPr>
         <w:pStyle w:val="Heading2"/>
-        <w:rPr>
-          <w:lang w:val="de-DE"/>
-        </w:rPr>
-      </w:pPr>
-      <w:r>
-        <w:rPr>
-          <w:lang w:val="de-DE"/>
-        </w:rPr>
-        <w:t>Fragen:</w:t>
+      </w:pPr>
+      <w:r>
+        <w:t>Fragen</w:t>
+      </w:r>
+      <w:r>
+        <w:t xml:space="preserve"> für Stefan</w:t>
       </w:r>
     </w:p>
     <w:p>
@@ -95,7 +86,7 @@
         <w:pStyle w:val="ListParagraph"/>
         <w:numPr>
           <w:ilvl w:val="0"/>
-          <w:numId w:val="19"/>
+          <w:numId w:val="21"/>
         </w:numPr>
         <w:rPr>
           <w:lang w:val="de-DE"/>
@@ -105,7 +96,87 @@
         <w:rPr>
           <w:lang w:val="de-DE"/>
         </w:rPr>
-        <w:t>Sauberdatendilemma</w:t>
+        <w:t>Ein Teams Termin machen, mit:</w:t>
+      </w:r>
+    </w:p>
+    <w:p>
+      <w:pPr>
+        <w:pStyle w:val="ListParagraph"/>
+        <w:numPr>
+          <w:ilvl w:val="1"/>
+          <w:numId w:val="21"/>
+        </w:numPr>
+        <w:rPr>
+          <w:lang w:val="de-DE"/>
+        </w:rPr>
+      </w:pPr>
+      <w:r>
+        <w:rPr>
+          <w:lang w:val="de-DE"/>
+        </w:rPr>
+        <w:t>Was ist die Frage?</w:t>
+      </w:r>
+    </w:p>
+    <w:p>
+      <w:pPr>
+        <w:pStyle w:val="ListParagraph"/>
+        <w:numPr>
+          <w:ilvl w:val="1"/>
+          <w:numId w:val="21"/>
+        </w:numPr>
+        <w:rPr>
+          <w:lang w:val="de-DE"/>
+        </w:rPr>
+      </w:pPr>
+      <w:r>
+        <w:rPr>
+          <w:lang w:val="de-DE"/>
+        </w:rPr>
+        <w:t>Was war gesucht?</w:t>
+      </w:r>
+    </w:p>
+    <w:p>
+      <w:pPr>
+        <w:pStyle w:val="ListParagraph"/>
+        <w:numPr>
+          <w:ilvl w:val="1"/>
+          <w:numId w:val="21"/>
+        </w:numPr>
+        <w:rPr>
+          <w:lang w:val="de-DE"/>
+        </w:rPr>
+      </w:pPr>
+      <w:r>
+        <w:rPr>
+          <w:lang w:val="de-DE"/>
+        </w:rPr>
+        <w:t xml:space="preserve">Was war nicht gesucht? </w:t>
+      </w:r>
+    </w:p>
+    <w:p>
+      <w:pPr>
+        <w:pStyle w:val="ListParagraph"/>
+        <w:numPr>
+          <w:ilvl w:val="1"/>
+          <w:numId w:val="21"/>
+        </w:numPr>
+        <w:rPr>
+          <w:lang w:val="de-DE"/>
+        </w:rPr>
+      </w:pPr>
+      <w:r>
+        <w:rPr>
+          <w:lang w:val="de-DE"/>
+        </w:rPr>
+        <w:t>Was ist die Lösung Strategie?</w:t>
+      </w:r>
+    </w:p>
+    <w:p>
+      <w:pPr>
+        <w:pStyle w:val="Heading2"/>
+      </w:pPr>
+      <w:r>
+        <w:t xml:space="preserve">Meeting mit dem Professor </w:t>
       </w:r>
     </w:p>
     <w:p>
@@ -113,7 +184,7 @@
         <w:pStyle w:val="ListParagraph"/>
         <w:numPr>
           <w:ilvl w:val="0"/>
-          <w:numId w:val="19"/>
+          <w:numId w:val="21"/>
         </w:numPr>
         <w:rPr>
           <w:lang w:val="de-DE"/>
@@ -123,13 +194,7 @@
         <w:rPr>
           <w:lang w:val="de-DE"/>
         </w:rPr>
-        <w:t>Definition</w:t>
-      </w:r>
-      <w:r>
-        <w:rPr>
-          <w:lang w:val="de-DE"/>
-        </w:rPr>
-        <w:t xml:space="preserve"> AD</w:t>
+        <w:t>Table round Introduktion</w:t>
       </w:r>
     </w:p>
     <w:p>
@@ -137,7 +202,7 @@
         <w:pStyle w:val="ListParagraph"/>
         <w:numPr>
           <w:ilvl w:val="0"/>
-          <w:numId w:val="19"/>
+          <w:numId w:val="21"/>
         </w:numPr>
         <w:rPr>
           <w:lang w:val="de-DE"/>
@@ -147,7 +212,13 @@
         <w:rPr>
           <w:lang w:val="de-DE"/>
         </w:rPr>
-        <w:t>Method Wellung Algorithmus</w:t>
+        <w:t xml:space="preserve">Die Problematik zu Stelen </w:t>
+      </w:r>
+      <w:r>
+        <w:rPr>
+          <w:lang w:val="de-DE"/>
+        </w:rPr>
+        <w:t>(SMART Goal)</w:t>
       </w:r>
     </w:p>
     <w:p>
@@ -155,7 +226,7 @@
         <w:pStyle w:val="ListParagraph"/>
         <w:numPr>
           <w:ilvl w:val="0"/>
-          <w:numId w:val="19"/>
+          <w:numId w:val="21"/>
         </w:numPr>
         <w:rPr>
           <w:lang w:val="de-DE"/>
@@ -165,19 +236,7 @@
         <w:rPr>
           <w:lang w:val="de-DE"/>
         </w:rPr>
-        <w:t>Update</w:t>
-      </w:r>
-      <w:r>
-        <w:rPr>
-          <w:lang w:val="de-DE"/>
-        </w:rPr>
-        <w:t xml:space="preserve"> des Baums in Zukunft, würde es Möglich oder ist es besser jetzt</w:t>
-      </w:r>
-      <w:r>
-        <w:rPr>
-          <w:lang w:val="de-DE"/>
-        </w:rPr>
-        <w:t>?</w:t>
+        <w:t>Wie weit bin ich?</w:t>
       </w:r>
     </w:p>
     <w:p>
@@ -185,7 +244,7 @@
         <w:pStyle w:val="ListParagraph"/>
         <w:numPr>
           <w:ilvl w:val="0"/>
-          <w:numId w:val="19"/>
+          <w:numId w:val="21"/>
         </w:numPr>
         <w:rPr>
           <w:lang w:val="de-DE"/>
@@ -195,13 +254,33 @@
         <w:rPr>
           <w:lang w:val="de-DE"/>
         </w:rPr>
-        <w:t xml:space="preserve">Top of the head, die sicher </w:t>
-      </w:r>
-      <w:r>
-        <w:rPr>
-          <w:lang w:val="de-DE"/>
-        </w:rPr>
-        <w:t>lable benutz</w:t>
+        <w:t xml:space="preserve">Was ist die </w:t>
+      </w:r>
+      <w:r>
+        <w:rPr>
+          <w:lang w:val="de-DE"/>
+        </w:rPr>
+        <w:t>nächsten</w:t>
+      </w:r>
+      <w:r>
+        <w:rPr>
+          <w:lang w:val="de-DE"/>
+        </w:rPr>
+        <w:t xml:space="preserve"> schriet</w:t>
+      </w:r>
+      <w:r>
+        <w:rPr>
+          <w:lang w:val="de-DE"/>
+        </w:rPr>
+        <w:t>en?</w:t>
+      </w:r>
+    </w:p>
+    <w:p>
+      <w:pPr>
+        <w:pStyle w:val="Heading2"/>
+      </w:pPr>
+      <w:r>
+        <w:t>SMART Goal</w:t>
       </w:r>
     </w:p>
     <w:p>
@@ -209,18 +288,892 @@
         <w:pStyle w:val="ListParagraph"/>
         <w:numPr>
           <w:ilvl w:val="0"/>
-          <w:numId w:val="19"/>
+          <w:numId w:val="21"/>
         </w:numPr>
-        <w:rPr>
-          <w:lang w:val="de-DE"/>
-        </w:rPr>
-      </w:pPr>
-      <w:r>
-        <w:rPr>
-          <w:lang w:val="de-DE"/>
-        </w:rPr>
-        <w:t>Wie könnte ich mehr relevant seine?</w:t>
-      </w:r>
+        <w:tabs>
+          <w:tab w:val="left" w:pos="2552"/>
+        </w:tabs>
+        <w:rPr>
+          <w:lang w:val="de-DE"/>
+        </w:rPr>
+      </w:pPr>
+      <w:r>
+        <w:rPr>
+          <w:b/>
+          <w:bCs/>
+          <w:lang w:val="de-DE"/>
+        </w:rPr>
+        <w:t>Specific</w:t>
+      </w:r>
+      <w:r>
+        <w:rPr>
+          <w:lang w:val="de-DE"/>
+        </w:rPr>
+        <w:t xml:space="preserve">: </w:t>
+      </w:r>
+      <w:r>
+        <w:rPr>
+          <w:lang w:val="de-DE"/>
+        </w:rPr>
+        <w:tab/>
+        <w:t>Was ist das Ziel?</w:t>
+      </w:r>
+    </w:p>
+    <w:p>
+      <w:pPr>
+        <w:pStyle w:val="ListParagraph"/>
+        <w:numPr>
+          <w:ilvl w:val="0"/>
+          <w:numId w:val="21"/>
+        </w:numPr>
+        <w:tabs>
+          <w:tab w:val="left" w:pos="2552"/>
+        </w:tabs>
+        <w:rPr>
+          <w:lang w:val="de-DE"/>
+        </w:rPr>
+      </w:pPr>
+      <w:r>
+        <w:rPr>
+          <w:b/>
+          <w:bCs/>
+          <w:lang w:val="de-DE"/>
+        </w:rPr>
+        <w:t>Measurable</w:t>
+      </w:r>
+      <w:r>
+        <w:rPr>
+          <w:lang w:val="de-DE"/>
+        </w:rPr>
+        <w:t xml:space="preserve">: </w:t>
+      </w:r>
+      <w:r>
+        <w:rPr>
+          <w:lang w:val="de-DE"/>
+        </w:rPr>
+        <w:tab/>
+        <w:t>Wie man das Ziel misst?</w:t>
+      </w:r>
+    </w:p>
+    <w:p>
+      <w:pPr>
+        <w:pStyle w:val="ListParagraph"/>
+        <w:numPr>
+          <w:ilvl w:val="0"/>
+          <w:numId w:val="21"/>
+        </w:numPr>
+        <w:tabs>
+          <w:tab w:val="left" w:pos="2552"/>
+        </w:tabs>
+        <w:rPr>
+          <w:lang w:val="de-DE"/>
+        </w:rPr>
+      </w:pPr>
+      <w:r>
+        <w:rPr>
+          <w:b/>
+          <w:bCs/>
+          <w:lang w:val="de-DE"/>
+        </w:rPr>
+        <w:t>Achivable</w:t>
+      </w:r>
+      <w:r>
+        <w:rPr>
+          <w:lang w:val="de-DE"/>
+        </w:rPr>
+        <w:t>:</w:t>
+      </w:r>
+      <w:r>
+        <w:rPr>
+          <w:lang w:val="de-DE"/>
+        </w:rPr>
+        <w:t xml:space="preserve"> </w:t>
+      </w:r>
+      <w:r>
+        <w:rPr>
+          <w:lang w:val="de-DE"/>
+        </w:rPr>
+        <w:tab/>
+        <w:t>Ist erreichbar?</w:t>
+      </w:r>
+    </w:p>
+    <w:p>
+      <w:pPr>
+        <w:pStyle w:val="ListParagraph"/>
+        <w:numPr>
+          <w:ilvl w:val="0"/>
+          <w:numId w:val="21"/>
+        </w:numPr>
+        <w:tabs>
+          <w:tab w:val="left" w:pos="2552"/>
+        </w:tabs>
+        <w:rPr>
+          <w:lang w:val="de-DE"/>
+        </w:rPr>
+      </w:pPr>
+      <w:r>
+        <w:rPr>
+          <w:b/>
+          <w:bCs/>
+        </w:rPr>
+        <w:t>Relevant</w:t>
+      </w:r>
+      <w:r>
+        <w:rPr>
+          <w:lang w:val="de-DE"/>
+        </w:rPr>
+        <w:t xml:space="preserve">: </w:t>
+      </w:r>
+      <w:r>
+        <w:rPr>
+          <w:lang w:val="de-DE"/>
+        </w:rPr>
+        <w:tab/>
+        <w:t>Ist es nötich ?</w:t>
+      </w:r>
+    </w:p>
+    <w:p>
+      <w:pPr>
+        <w:pStyle w:val="ListParagraph"/>
+        <w:numPr>
+          <w:ilvl w:val="0"/>
+          <w:numId w:val="21"/>
+        </w:numPr>
+        <w:tabs>
+          <w:tab w:val="left" w:pos="2552"/>
+        </w:tabs>
+        <w:rPr>
+          <w:lang w:val="de-DE"/>
+        </w:rPr>
+      </w:pPr>
+      <w:r>
+        <w:rPr>
+          <w:b/>
+          <w:bCs/>
+          <w:lang w:val="de-DE"/>
+        </w:rPr>
+        <w:t>Time-</w:t>
+      </w:r>
+      <w:r>
+        <w:rPr>
+          <w:b/>
+          <w:bCs/>
+          <w:lang w:val="de-DE"/>
+        </w:rPr>
+        <w:t>framed</w:t>
+      </w:r>
+      <w:r>
+        <w:rPr>
+          <w:lang w:val="de-DE"/>
+        </w:rPr>
+        <w:t xml:space="preserve">: </w:t>
+      </w:r>
+      <w:r>
+        <w:rPr>
+          <w:lang w:val="de-DE"/>
+        </w:rPr>
+        <w:tab/>
+        <w:t xml:space="preserve">Was sind die Zeit </w:t>
+      </w:r>
+      <w:r>
+        <w:rPr>
+          <w:lang w:val="de-DE"/>
+        </w:rPr>
+        <w:t>resources</w:t>
+      </w:r>
+      <w:r>
+        <w:rPr>
+          <w:lang w:val="de-DE"/>
+        </w:rPr>
+        <w:t>?</w:t>
+      </w:r>
+    </w:p>
+    <w:p>
+      <w:pPr>
+        <w:pStyle w:val="Heading2"/>
+      </w:pPr>
+      <w:r>
+        <w:t>N</w:t>
+      </w:r>
+      <w:r>
+        <w:t xml:space="preserve">ächsten </w:t>
+      </w:r>
+      <w:r>
+        <w:t>Schreiten</w:t>
+      </w:r>
+    </w:p>
+    <w:p>
+      <w:pPr>
+        <w:pStyle w:val="ListParagraph"/>
+        <w:numPr>
+          <w:ilvl w:val="0"/>
+          <w:numId w:val="21"/>
+        </w:numPr>
+        <w:rPr>
+          <w:lang w:val="de-DE"/>
+        </w:rPr>
+      </w:pPr>
+      <w:r>
+        <w:rPr>
+          <w:lang w:val="de-DE"/>
+        </w:rPr>
+        <w:t>Der erste Part zu schreiben</w:t>
+      </w:r>
+    </w:p>
+    <w:p>
+      <w:pPr>
+        <w:pStyle w:val="ListParagraph"/>
+        <w:numPr>
+          <w:ilvl w:val="0"/>
+          <w:numId w:val="21"/>
+        </w:numPr>
+        <w:rPr>
+          <w:lang w:val="de-DE"/>
+        </w:rPr>
+      </w:pPr>
+      <w:r>
+        <w:rPr>
+          <w:lang w:val="de-DE"/>
+        </w:rPr>
+        <w:t>Den Baum vergrößern</w:t>
+      </w:r>
+    </w:p>
+    <w:p>
+      <w:pPr>
+        <w:pStyle w:val="Heading1"/>
+      </w:pPr>
+      <w:r>
+        <w:t>Bemerkung</w:t>
+      </w:r>
+    </w:p>
+    <w:p>
+      <w:pPr>
+        <w:pStyle w:val="Heading2"/>
+      </w:pPr>
+      <w:r>
+        <w:t xml:space="preserve"> Baum</w:t>
+      </w:r>
+    </w:p>
+    <w:p>
+      <w:pPr>
+        <w:pStyle w:val="ListParagraph"/>
+        <w:numPr>
+          <w:ilvl w:val="0"/>
+          <w:numId w:val="21"/>
+        </w:numPr>
+        <w:rPr>
+          <w:lang w:val="de-DE"/>
+        </w:rPr>
+      </w:pPr>
+      <w:r>
+        <w:rPr>
+          <w:lang w:val="de-DE"/>
+        </w:rPr>
+        <w:t xml:space="preserve">Fällte die </w:t>
+      </w:r>
+      <w:r>
+        <w:rPr>
+          <w:lang w:val="de-DE"/>
+        </w:rPr>
+        <w:t>Varianzanalyse</w:t>
+      </w:r>
+    </w:p>
+    <w:p>
+      <w:pPr>
+        <w:pStyle w:val="ListParagraph"/>
+        <w:numPr>
+          <w:ilvl w:val="1"/>
+          <w:numId w:val="21"/>
+        </w:numPr>
+        <w:rPr>
+          <w:lang w:val="de-DE"/>
+        </w:rPr>
+      </w:pPr>
+      <w:r>
+        <w:rPr>
+          <w:lang w:val="de-DE"/>
+        </w:rPr>
+        <w:t xml:space="preserve">ANOVA </w:t>
+      </w:r>
+    </w:p>
+    <w:p>
+      <w:pPr>
+        <w:pStyle w:val="ListParagraph"/>
+        <w:numPr>
+          <w:ilvl w:val="1"/>
+          <w:numId w:val="21"/>
+        </w:numPr>
+        <w:rPr>
+          <w:lang w:val="de-DE"/>
+        </w:rPr>
+      </w:pPr>
+      <w:r>
+        <w:rPr>
+          <w:lang w:val="de-DE"/>
+        </w:rPr>
+        <w:t xml:space="preserve">Hypothese Test </w:t>
+      </w:r>
+    </w:p>
+    <w:p>
+      <w:pPr>
+        <w:pStyle w:val="ListParagraph"/>
+        <w:numPr>
+          <w:ilvl w:val="1"/>
+          <w:numId w:val="21"/>
+        </w:numPr>
+        <w:rPr>
+          <w:lang w:val="de-DE"/>
+        </w:rPr>
+      </w:pPr>
+      <w:r>
+        <w:rPr>
+          <w:lang w:val="de-DE"/>
+        </w:rPr>
+        <w:t xml:space="preserve">Z-score </w:t>
+      </w:r>
+    </w:p>
+    <w:p>
+      <w:pPr>
+        <w:pStyle w:val="ListParagraph"/>
+        <w:numPr>
+          <w:ilvl w:val="1"/>
+          <w:numId w:val="21"/>
+        </w:numPr>
+        <w:rPr>
+          <w:lang w:val="de-DE"/>
+        </w:rPr>
+      </w:pPr>
+      <w:r>
+        <w:rPr>
+          <w:lang w:val="de-DE"/>
+        </w:rPr>
+        <w:t>KS-test</w:t>
+      </w:r>
+    </w:p>
+    <w:p>
+      <w:pPr>
+        <w:pStyle w:val="ListParagraph"/>
+        <w:numPr>
+          <w:ilvl w:val="1"/>
+          <w:numId w:val="21"/>
+        </w:numPr>
+        <w:rPr>
+          <w:lang w:val="de-DE"/>
+        </w:rPr>
+      </w:pPr>
+      <w:r>
+        <w:rPr>
+          <w:lang w:val="de-DE"/>
+        </w:rPr>
+        <w:t>Turkeys</w:t>
+      </w:r>
+    </w:p>
+    <w:p>
+      <w:pPr>
+        <w:pStyle w:val="ListParagraph"/>
+        <w:numPr>
+          <w:ilvl w:val="0"/>
+          <w:numId w:val="21"/>
+        </w:numPr>
+        <w:rPr>
+          <w:lang w:val="de-DE"/>
+        </w:rPr>
+      </w:pPr>
+      <w:r>
+        <w:rPr>
+          <w:lang w:val="de-DE"/>
+        </w:rPr>
+        <w:t>1 oder 2 Methoden von Prädiktiv zu wällen</w:t>
+      </w:r>
+    </w:p>
+    <w:p>
+      <w:pPr>
+        <w:pStyle w:val="ListParagraph"/>
+        <w:numPr>
+          <w:ilvl w:val="0"/>
+          <w:numId w:val="21"/>
+        </w:numPr>
+        <w:rPr>
+          <w:lang w:val="de-DE"/>
+        </w:rPr>
+      </w:pPr>
+      <w:r>
+        <w:rPr>
+          <w:lang w:val="de-DE"/>
+        </w:rPr>
+        <w:t xml:space="preserve">Modifikation: </w:t>
+      </w:r>
+      <w:r>
+        <w:rPr>
+          <w:lang w:val="de-DE"/>
+        </w:rPr>
+        <w:t>Prädiktiv</w:t>
+      </w:r>
+      <w:r>
+        <w:rPr>
+          <w:lang w:val="de-DE"/>
+        </w:rPr>
+        <w:t xml:space="preserve"> -&gt; EKF -&gt; Arina</w:t>
+      </w:r>
+    </w:p>
+    <w:p>
+      <w:pPr>
+        <w:pStyle w:val="Heading1"/>
+      </w:pPr>
+      <w:r>
+        <w:lastRenderedPageBreak/>
+        <w:t>Dokumentenplan</w:t>
+      </w:r>
+    </w:p>
+    <w:p>
+      <w:pPr>
+        <w:pStyle w:val="Heading2"/>
+      </w:pPr>
+      <w:r>
+        <w:t xml:space="preserve">Introduktion </w:t>
+      </w:r>
+    </w:p>
+    <w:p>
+      <w:pPr>
+        <w:pStyle w:val="ListParagraph"/>
+        <w:numPr>
+          <w:ilvl w:val="0"/>
+          <w:numId w:val="21"/>
+        </w:numPr>
+        <w:rPr>
+          <w:lang w:val="de-DE"/>
+        </w:rPr>
+      </w:pPr>
+      <w:r>
+        <w:rPr>
+          <w:lang w:val="de-DE"/>
+        </w:rPr>
+        <w:t>Fragen zu antworten</w:t>
+      </w:r>
+    </w:p>
+    <w:p>
+      <w:pPr>
+        <w:pStyle w:val="ListParagraph"/>
+        <w:numPr>
+          <w:ilvl w:val="0"/>
+          <w:numId w:val="21"/>
+        </w:numPr>
+        <w:rPr>
+          <w:lang w:val="de-DE"/>
+        </w:rPr>
+      </w:pPr>
+      <w:r>
+        <w:rPr>
+          <w:lang w:val="de-DE"/>
+        </w:rPr>
+        <w:t>Definition für AD</w:t>
+      </w:r>
+    </w:p>
+    <w:p>
+      <w:pPr>
+        <w:pStyle w:val="Heading2"/>
+      </w:pPr>
+      <w:r>
+        <w:t>S</w:t>
+      </w:r>
+      <w:r>
+        <w:t>ekundäre Quelle</w:t>
+      </w:r>
+      <w:r>
+        <w:t xml:space="preserve"> (</w:t>
+      </w:r>
+      <m:oMath>
+        <m:r>
+          <m:rPr>
+            <m:sty m:val="bi"/>
+          </m:rPr>
+          <w:rPr>
+            <w:rFonts w:ascii="Cambria Math" w:hAnsi="Cambria Math"/>
+          </w:rPr>
+          <m:t>≈</m:t>
+        </m:r>
+      </m:oMath>
+      <w:r>
+        <w:t xml:space="preserve"> Related work)</w:t>
+      </w:r>
+    </w:p>
+    <w:p>
+      <w:pPr>
+        <w:pStyle w:val="ListParagraph"/>
+        <w:numPr>
+          <w:ilvl w:val="0"/>
+          <w:numId w:val="21"/>
+        </w:numPr>
+        <w:rPr>
+          <w:lang w:val="de-DE"/>
+        </w:rPr>
+      </w:pPr>
+      <w:r>
+        <w:rPr>
+          <w:lang w:val="de-DE"/>
+        </w:rPr>
+        <w:t xml:space="preserve">Was sind mein Quellen, um die AD Method zu </w:t>
+      </w:r>
+      <w:r>
+        <w:rPr>
+          <w:lang w:val="de-DE"/>
+        </w:rPr>
+        <w:t>finden?</w:t>
+      </w:r>
+    </w:p>
+    <w:p>
+      <w:pPr>
+        <w:pStyle w:val="ListParagraph"/>
+        <w:numPr>
+          <w:ilvl w:val="0"/>
+          <w:numId w:val="21"/>
+        </w:numPr>
+        <w:rPr>
+          <w:lang w:val="de-DE"/>
+        </w:rPr>
+      </w:pPr>
+      <w:r>
+        <w:rPr>
+          <w:lang w:val="de-DE"/>
+        </w:rPr>
+        <w:t>Wie habe ist es sortiert</w:t>
+      </w:r>
+    </w:p>
+    <w:p>
+      <w:pPr>
+        <w:pStyle w:val="Heading2"/>
+      </w:pPr>
+      <w:r>
+        <w:t xml:space="preserve">Overview of </w:t>
+      </w:r>
+      <w:r>
+        <w:t>Method</w:t>
+      </w:r>
+      <w:r>
+        <w:t>s</w:t>
+      </w:r>
+    </w:p>
+    <w:p>
+      <w:pPr>
+        <w:pStyle w:val="ListParagraph"/>
+        <w:numPr>
+          <w:ilvl w:val="0"/>
+          <w:numId w:val="21"/>
+        </w:numPr>
+        <w:rPr>
+          <w:lang w:val="de-DE"/>
+        </w:rPr>
+      </w:pPr>
+      <w:r>
+        <w:rPr>
+          <w:lang w:val="de-DE"/>
+        </w:rPr>
+        <w:t xml:space="preserve">Alle gefunden </w:t>
+      </w:r>
+      <w:r>
+        <w:rPr>
+          <w:lang w:val="de-DE"/>
+        </w:rPr>
+        <w:t>Methoden</w:t>
+      </w:r>
+      <w:r>
+        <w:rPr>
+          <w:lang w:val="de-DE"/>
+        </w:rPr>
+        <w:t>, Baum</w:t>
+      </w:r>
+    </w:p>
+    <w:p>
+      <w:pPr>
+        <w:pStyle w:val="ListParagraph"/>
+        <w:numPr>
+          <w:ilvl w:val="0"/>
+          <w:numId w:val="21"/>
+        </w:numPr>
+        <w:rPr>
+          <w:lang w:val="de-DE"/>
+        </w:rPr>
+      </w:pPr>
+      <w:r>
+        <w:rPr>
+          <w:lang w:val="de-DE"/>
+        </w:rPr>
+        <w:t xml:space="preserve">Nicht </w:t>
+      </w:r>
+      <w:r>
+        <w:rPr>
+          <w:lang w:val="de-DE"/>
+        </w:rPr>
+        <w:t>machbar</w:t>
+      </w:r>
+    </w:p>
+    <w:p>
+      <w:pPr>
+        <w:pStyle w:val="Heading2"/>
+      </w:pPr>
+      <w:r>
+        <w:t>Methoden selection</w:t>
+      </w:r>
+    </w:p>
+    <w:p>
+      <w:pPr>
+        <w:pStyle w:val="ListParagraph"/>
+        <w:numPr>
+          <w:ilvl w:val="0"/>
+          <w:numId w:val="21"/>
+        </w:numPr>
+        <w:rPr>
+          <w:lang w:val="de-DE"/>
+        </w:rPr>
+      </w:pPr>
+      <w:r>
+        <w:rPr>
+          <w:lang w:val="de-DE"/>
+        </w:rPr>
+        <w:t xml:space="preserve">Wie sind die Methoden gewällte </w:t>
+      </w:r>
+    </w:p>
+    <w:p>
+      <w:pPr>
+        <w:pStyle w:val="ListParagraph"/>
+        <w:numPr>
+          <w:ilvl w:val="1"/>
+          <w:numId w:val="21"/>
+        </w:numPr>
+        <w:rPr>
+          <w:lang w:val="de-DE"/>
+        </w:rPr>
+      </w:pPr>
+      <w:r>
+        <w:rPr>
+          <w:lang w:val="de-DE"/>
+        </w:rPr>
+        <w:t>Filter</w:t>
+      </w:r>
+    </w:p>
+    <w:p>
+      <w:pPr>
+        <w:pStyle w:val="ListParagraph"/>
+        <w:numPr>
+          <w:ilvl w:val="1"/>
+          <w:numId w:val="21"/>
+        </w:numPr>
+        <w:rPr>
+          <w:lang w:val="de-DE"/>
+        </w:rPr>
+      </w:pPr>
+      <w:r>
+        <w:rPr>
+          <w:lang w:val="de-DE"/>
+        </w:rPr>
+        <w:t xml:space="preserve">Algo </w:t>
+      </w:r>
+    </w:p>
+    <w:p>
+      <w:pPr>
+        <w:pStyle w:val="ListParagraph"/>
+        <w:numPr>
+          <w:ilvl w:val="1"/>
+          <w:numId w:val="21"/>
+        </w:numPr>
+        <w:rPr>
+          <w:lang w:val="de-DE"/>
+        </w:rPr>
+      </w:pPr>
+      <w:r>
+        <w:rPr>
+          <w:lang w:val="de-DE"/>
+        </w:rPr>
+        <w:t>Preference</w:t>
+      </w:r>
+    </w:p>
+    <w:p>
+      <w:pPr>
+        <w:pStyle w:val="Heading2"/>
+      </w:pPr>
+      <w:r>
+        <w:t>Gewälte methoden</w:t>
+      </w:r>
+    </w:p>
+    <w:p>
+      <w:pPr>
+        <w:pStyle w:val="ListParagraph"/>
+        <w:numPr>
+          <w:ilvl w:val="0"/>
+          <w:numId w:val="21"/>
+        </w:numPr>
+        <w:rPr>
+          <w:lang w:val="de-DE"/>
+        </w:rPr>
+      </w:pPr>
+      <w:r>
+        <w:rPr>
+          <w:lang w:val="de-DE"/>
+        </w:rPr>
+        <w:t>Für jede</w:t>
+      </w:r>
+    </w:p>
+    <w:p>
+      <w:pPr>
+        <w:pStyle w:val="ListParagraph"/>
+        <w:numPr>
+          <w:ilvl w:val="1"/>
+          <w:numId w:val="21"/>
+        </w:numPr>
+        <w:rPr>
+          <w:lang w:val="de-DE"/>
+        </w:rPr>
+      </w:pPr>
+      <w:r>
+        <w:rPr>
+          <w:lang w:val="de-DE"/>
+        </w:rPr>
+        <w:t>Working Principals</w:t>
+      </w:r>
+    </w:p>
+    <w:p>
+      <w:pPr>
+        <w:pStyle w:val="ListParagraph"/>
+        <w:numPr>
+          <w:ilvl w:val="1"/>
+          <w:numId w:val="21"/>
+        </w:numPr>
+        <w:rPr>
+          <w:lang w:val="de-DE"/>
+        </w:rPr>
+      </w:pPr>
+      <w:r>
+        <w:rPr>
+          <w:lang w:val="de-DE"/>
+        </w:rPr>
+        <w:t xml:space="preserve">Limitation </w:t>
+      </w:r>
+    </w:p>
+    <w:p>
+      <w:pPr>
+        <w:pStyle w:val="ListParagraph"/>
+        <w:numPr>
+          <w:ilvl w:val="1"/>
+          <w:numId w:val="21"/>
+        </w:numPr>
+        <w:rPr>
+          <w:lang w:val="de-DE"/>
+        </w:rPr>
+      </w:pPr>
+      <w:r>
+        <w:rPr>
+          <w:lang w:val="de-DE"/>
+        </w:rPr>
+        <w:t>(Pro and con)</w:t>
+      </w:r>
+    </w:p>
+    <w:p>
+      <w:pPr>
+        <w:pStyle w:val="ListParagraph"/>
+        <w:numPr>
+          <w:ilvl w:val="1"/>
+          <w:numId w:val="21"/>
+        </w:numPr>
+        <w:rPr>
+          <w:lang w:val="de-DE"/>
+        </w:rPr>
+      </w:pPr>
+      <w:r>
+        <w:rPr>
+          <w:lang w:val="de-DE"/>
+        </w:rPr>
+        <w:t xml:space="preserve">Maß </w:t>
+      </w:r>
+      <w:r>
+        <w:rPr>
+          <w:lang w:val="de-DE"/>
+        </w:rPr>
+        <w:t>Tabelle</w:t>
+      </w:r>
+    </w:p>
+    <w:p>
+      <w:pPr>
+        <w:pStyle w:val="Heading2"/>
+      </w:pPr>
+      <w:r>
+        <w:t>How to comper the methode (optional)</w:t>
+      </w:r>
+    </w:p>
+    <w:p>
+      <w:pPr>
+        <w:pStyle w:val="ListParagraph"/>
+        <w:numPr>
+          <w:ilvl w:val="0"/>
+          <w:numId w:val="21"/>
+        </w:numPr>
+        <w:rPr>
+          <w:lang w:val="de-DE"/>
+        </w:rPr>
+      </w:pPr>
+      <w:r>
+        <w:rPr>
+          <w:lang w:val="de-DE"/>
+        </w:rPr>
+        <w:t>Diskussion</w:t>
+      </w:r>
+      <w:r>
+        <w:rPr>
+          <w:lang w:val="de-DE"/>
+        </w:rPr>
+        <w:t xml:space="preserve"> wie man die Methoden maßt</w:t>
+      </w:r>
+    </w:p>
+    <w:p>
+      <w:pPr>
+        <w:pStyle w:val="ListParagraph"/>
+        <w:numPr>
+          <w:ilvl w:val="0"/>
+          <w:numId w:val="21"/>
+        </w:numPr>
+        <w:rPr>
+          <w:lang w:val="de-DE"/>
+        </w:rPr>
+      </w:pPr>
+      <w:r>
+        <w:rPr>
+          <w:lang w:val="de-DE"/>
+        </w:rPr>
+        <w:t>Maß Tabelle</w:t>
+      </w:r>
+    </w:p>
+    <w:p>
+      <w:pPr>
+        <w:pStyle w:val="Heading2"/>
+      </w:pPr>
+      <w:r>
+        <w:t>Konklusion</w:t>
+      </w:r>
+    </w:p>
+    <w:p>
+      <w:pPr>
+        <w:pStyle w:val="ListParagraph"/>
+        <w:numPr>
+          <w:ilvl w:val="0"/>
+          <w:numId w:val="21"/>
+        </w:numPr>
+        <w:rPr>
+          <w:lang w:val="de-DE"/>
+        </w:rPr>
+      </w:pPr>
+      <w:r>
+        <w:rPr>
+          <w:lang w:val="de-DE"/>
+        </w:rPr>
+        <w:t>Eignen Meinung</w:t>
+      </w:r>
+    </w:p>
+    <w:p>
+      <w:pPr>
+        <w:ind w:left="514" w:hanging="360"/>
+        <w:rPr>
+          <w:lang w:val="de-DE"/>
+        </w:rPr>
+      </w:pPr>
     </w:p>
     <w:sectPr>
       <w:headerReference w:type="even" r:id="rId8"/>
@@ -486,7 +1439,7 @@
         <w:noProof/>
         <w:lang w:val="de-DE"/>
       </w:rPr>
-      <w:t>27.03.2024</w:t>
+      <w:t>28.03.2024</w:t>
     </w:r>
     <w:r>
       <w:rPr>
@@ -511,13 +1464,6 @@
         <w:lang w:val="de-DE"/>
       </w:rPr>
       <w:fldChar w:fldCharType="separate"/>
-    </w:r>
-    <w:r>
-      <w:rPr>
-        <w:noProof/>
-        <w:lang w:val="de-DE"/>
-      </w:rPr>
-      <w:t>27.03.2024</w:t>
     </w:r>
     <w:r>
       <w:rPr>
@@ -1127,6 +2073,178 @@
     </w:lvl>
   </w:abstractNum>
   <w:abstractNum w:abstractNumId="10" w15:restartNumberingAfterBreak="0">
+    <w:nsid w:val="0C3B70F4"/>
+    <w:multiLevelType w:val="multilevel"/>
+    <w:tmpl w:val="332C9C52"/>
+    <w:lvl w:ilvl="0">
+      <w:start w:val="1"/>
+      <w:numFmt w:val="decimal"/>
+      <w:lvlText w:val="%1"/>
+      <w:lvlJc w:val="left"/>
+      <w:pPr>
+        <w:ind w:left="432" w:hanging="432"/>
+      </w:pPr>
+    </w:lvl>
+    <w:lvl w:ilvl="1">
+      <w:start w:val="1"/>
+      <w:numFmt w:val="decimal"/>
+      <w:lvlText w:val="%1.%2"/>
+      <w:lvlJc w:val="left"/>
+      <w:pPr>
+        <w:ind w:left="576" w:hanging="576"/>
+      </w:pPr>
+    </w:lvl>
+    <w:lvl w:ilvl="2">
+      <w:start w:val="1"/>
+      <w:numFmt w:val="decimal"/>
+      <w:lvlText w:val="%1.%2.%3"/>
+      <w:lvlJc w:val="left"/>
+      <w:pPr>
+        <w:ind w:left="720" w:hanging="720"/>
+      </w:pPr>
+    </w:lvl>
+    <w:lvl w:ilvl="3">
+      <w:start w:val="1"/>
+      <w:numFmt w:val="decimal"/>
+      <w:lvlText w:val="%1.%2.%3.%4"/>
+      <w:lvlJc w:val="left"/>
+      <w:pPr>
+        <w:ind w:left="864" w:hanging="864"/>
+      </w:pPr>
+    </w:lvl>
+    <w:lvl w:ilvl="4">
+      <w:start w:val="1"/>
+      <w:numFmt w:val="decimal"/>
+      <w:lvlText w:val="%1.%2.%3.%4.%5"/>
+      <w:lvlJc w:val="left"/>
+      <w:pPr>
+        <w:ind w:left="1008" w:hanging="1008"/>
+      </w:pPr>
+    </w:lvl>
+    <w:lvl w:ilvl="5">
+      <w:start w:val="1"/>
+      <w:numFmt w:val="decimal"/>
+      <w:lvlText w:val="%1.%2.%3.%4.%5.%6"/>
+      <w:lvlJc w:val="left"/>
+      <w:pPr>
+        <w:ind w:left="1152" w:hanging="1152"/>
+      </w:pPr>
+    </w:lvl>
+    <w:lvl w:ilvl="6">
+      <w:start w:val="1"/>
+      <w:numFmt w:val="decimal"/>
+      <w:lvlText w:val="%1.%2.%3.%4.%5.%6.%7"/>
+      <w:lvlJc w:val="left"/>
+      <w:pPr>
+        <w:ind w:left="1296" w:hanging="1296"/>
+      </w:pPr>
+    </w:lvl>
+    <w:lvl w:ilvl="7">
+      <w:start w:val="1"/>
+      <w:numFmt w:val="decimal"/>
+      <w:lvlText w:val="%1.%2.%3.%4.%5.%6.%7.%8"/>
+      <w:lvlJc w:val="left"/>
+      <w:pPr>
+        <w:ind w:left="1440" w:hanging="1440"/>
+      </w:pPr>
+    </w:lvl>
+    <w:lvl w:ilvl="8">
+      <w:start w:val="1"/>
+      <w:numFmt w:val="decimal"/>
+      <w:lvlText w:val="%1.%2.%3.%4.%5.%6.%7.%8.%9"/>
+      <w:lvlJc w:val="left"/>
+      <w:pPr>
+        <w:ind w:left="1584" w:hanging="1584"/>
+      </w:pPr>
+    </w:lvl>
+  </w:abstractNum>
+  <w:abstractNum w:abstractNumId="11" w15:restartNumberingAfterBreak="0">
+    <w:nsid w:val="1233572F"/>
+    <w:multiLevelType w:val="multilevel"/>
+    <w:tmpl w:val="0407001F"/>
+    <w:lvl w:ilvl="0">
+      <w:start w:val="1"/>
+      <w:numFmt w:val="decimal"/>
+      <w:lvlText w:val="%1."/>
+      <w:lvlJc w:val="left"/>
+      <w:pPr>
+        <w:ind w:left="360" w:hanging="360"/>
+      </w:pPr>
+    </w:lvl>
+    <w:lvl w:ilvl="1">
+      <w:start w:val="1"/>
+      <w:numFmt w:val="decimal"/>
+      <w:lvlText w:val="%1.%2."/>
+      <w:lvlJc w:val="left"/>
+      <w:pPr>
+        <w:ind w:left="792" w:hanging="432"/>
+      </w:pPr>
+    </w:lvl>
+    <w:lvl w:ilvl="2">
+      <w:start w:val="1"/>
+      <w:numFmt w:val="decimal"/>
+      <w:lvlText w:val="%1.%2.%3."/>
+      <w:lvlJc w:val="left"/>
+      <w:pPr>
+        <w:ind w:left="1224" w:hanging="504"/>
+      </w:pPr>
+    </w:lvl>
+    <w:lvl w:ilvl="3">
+      <w:start w:val="1"/>
+      <w:numFmt w:val="decimal"/>
+      <w:lvlText w:val="%1.%2.%3.%4."/>
+      <w:lvlJc w:val="left"/>
+      <w:pPr>
+        <w:ind w:left="1728" w:hanging="648"/>
+      </w:pPr>
+    </w:lvl>
+    <w:lvl w:ilvl="4">
+      <w:start w:val="1"/>
+      <w:numFmt w:val="decimal"/>
+      <w:lvlText w:val="%1.%2.%3.%4.%5."/>
+      <w:lvlJc w:val="left"/>
+      <w:pPr>
+        <w:ind w:left="2232" w:hanging="792"/>
+      </w:pPr>
+    </w:lvl>
+    <w:lvl w:ilvl="5">
+      <w:start w:val="1"/>
+      <w:numFmt w:val="decimal"/>
+      <w:lvlText w:val="%1.%2.%3.%4.%5.%6."/>
+      <w:lvlJc w:val="left"/>
+      <w:pPr>
+        <w:ind w:left="2736" w:hanging="936"/>
+      </w:pPr>
+    </w:lvl>
+    <w:lvl w:ilvl="6">
+      <w:start w:val="1"/>
+      <w:numFmt w:val="decimal"/>
+      <w:lvlText w:val="%1.%2.%3.%4.%5.%6.%7."/>
+      <w:lvlJc w:val="left"/>
+      <w:pPr>
+        <w:ind w:left="3240" w:hanging="1080"/>
+      </w:pPr>
+    </w:lvl>
+    <w:lvl w:ilvl="7">
+      <w:start w:val="1"/>
+      <w:numFmt w:val="decimal"/>
+      <w:lvlText w:val="%1.%2.%3.%4.%5.%6.%7.%8."/>
+      <w:lvlJc w:val="left"/>
+      <w:pPr>
+        <w:ind w:left="3744" w:hanging="1224"/>
+      </w:pPr>
+    </w:lvl>
+    <w:lvl w:ilvl="8">
+      <w:start w:val="1"/>
+      <w:numFmt w:val="decimal"/>
+      <w:lvlText w:val="%1.%2.%3.%4.%5.%6.%7.%8.%9."/>
+      <w:lvlJc w:val="left"/>
+      <w:pPr>
+        <w:ind w:left="4320" w:hanging="1440"/>
+      </w:pPr>
+    </w:lvl>
+  </w:abstractNum>
+  <w:abstractNum w:abstractNumId="12" w15:restartNumberingAfterBreak="0">
     <w:nsid w:val="134A23FC"/>
     <w:multiLevelType w:val="hybridMultilevel"/>
     <w:tmpl w:val="9A009284"/>
@@ -1136,7 +2254,7 @@
       <w:lvlText w:val="-"/>
       <w:lvlJc w:val="left"/>
       <w:pPr>
-        <w:ind w:left="644" w:hanging="360"/>
+        <w:ind w:left="514" w:hanging="360"/>
       </w:pPr>
       <w:rPr>
         <w:rFonts w:ascii="Arial" w:eastAsiaTheme="minorHAnsi" w:hAnsi="Arial" w:cs="Arial" w:hint="default"/>
@@ -1148,7 +2266,7 @@
       <w:lvlText w:val="o"/>
       <w:lvlJc w:val="left"/>
       <w:pPr>
-        <w:ind w:left="1364" w:hanging="360"/>
+        <w:ind w:left="1234" w:hanging="360"/>
       </w:pPr>
       <w:rPr>
         <w:rFonts w:ascii="Courier New" w:hAnsi="Courier New" w:cs="Courier New" w:hint="default"/>
@@ -1160,7 +2278,7 @@
       <w:lvlText w:val=""/>
       <w:lvlJc w:val="left"/>
       <w:pPr>
-        <w:ind w:left="2084" w:hanging="360"/>
+        <w:ind w:left="1954" w:hanging="360"/>
       </w:pPr>
       <w:rPr>
         <w:rFonts w:ascii="Wingdings" w:hAnsi="Wingdings" w:hint="default"/>
@@ -1172,7 +2290,7 @@
       <w:lvlText w:val=""/>
       <w:lvlJc w:val="left"/>
       <w:pPr>
-        <w:ind w:left="2804" w:hanging="360"/>
+        <w:ind w:left="2674" w:hanging="360"/>
       </w:pPr>
       <w:rPr>
         <w:rFonts w:ascii="Symbol" w:hAnsi="Symbol" w:hint="default"/>
@@ -1184,7 +2302,7 @@
       <w:lvlText w:val="o"/>
       <w:lvlJc w:val="left"/>
       <w:pPr>
-        <w:ind w:left="3524" w:hanging="360"/>
+        <w:ind w:left="3394" w:hanging="360"/>
       </w:pPr>
       <w:rPr>
         <w:rFonts w:ascii="Courier New" w:hAnsi="Courier New" w:cs="Courier New" w:hint="default"/>
@@ -1196,7 +2314,7 @@
       <w:lvlText w:val=""/>
       <w:lvlJc w:val="left"/>
       <w:pPr>
-        <w:ind w:left="4244" w:hanging="360"/>
+        <w:ind w:left="4114" w:hanging="360"/>
       </w:pPr>
       <w:rPr>
         <w:rFonts w:ascii="Wingdings" w:hAnsi="Wingdings" w:hint="default"/>
@@ -1208,7 +2326,7 @@
       <w:lvlText w:val=""/>
       <w:lvlJc w:val="left"/>
       <w:pPr>
-        <w:ind w:left="4964" w:hanging="360"/>
+        <w:ind w:left="4834" w:hanging="360"/>
       </w:pPr>
       <w:rPr>
         <w:rFonts w:ascii="Symbol" w:hAnsi="Symbol" w:hint="default"/>
@@ -1220,7 +2338,7 @@
       <w:lvlText w:val="o"/>
       <w:lvlJc w:val="left"/>
       <w:pPr>
-        <w:ind w:left="5684" w:hanging="360"/>
+        <w:ind w:left="5554" w:hanging="360"/>
       </w:pPr>
       <w:rPr>
         <w:rFonts w:ascii="Courier New" w:hAnsi="Courier New" w:cs="Courier New" w:hint="default"/>
@@ -1232,14 +2350,20 @@
       <w:lvlText w:val=""/>
       <w:lvlJc w:val="left"/>
       <w:pPr>
-        <w:ind w:left="6404" w:hanging="360"/>
+        <w:ind w:left="6274" w:hanging="360"/>
       </w:pPr>
       <w:rPr>
         <w:rFonts w:ascii="Wingdings" w:hAnsi="Wingdings" w:hint="default"/>
       </w:rPr>
     </w:lvl>
   </w:abstractNum>
-  <w:abstractNum w:abstractNumId="11" w15:restartNumberingAfterBreak="0">
+  <w:abstractNum w:abstractNumId="13" w15:restartNumberingAfterBreak="0">
+    <w:nsid w:val="18925693"/>
+    <w:multiLevelType w:val="multilevel"/>
+    <w:tmpl w:val="30C08092"/>
+    <w:numStyleLink w:val="Style1"/>
+  </w:abstractNum>
+  <w:abstractNum w:abstractNumId="14" w15:restartNumberingAfterBreak="0">
     <w:nsid w:val="1AC772B3"/>
     <w:multiLevelType w:val="hybridMultilevel"/>
     <w:tmpl w:val="B0D09E92"/>
@@ -1351,7 +2475,119 @@
       </w:rPr>
     </w:lvl>
   </w:abstractNum>
-  <w:abstractNum w:abstractNumId="12" w15:restartNumberingAfterBreak="0">
+  <w:abstractNum w:abstractNumId="15" w15:restartNumberingAfterBreak="0">
+    <w:nsid w:val="20953228"/>
+    <w:multiLevelType w:val="hybridMultilevel"/>
+    <w:tmpl w:val="E64C8C44"/>
+    <w:lvl w:ilvl="0" w:tplc="E7B48C82">
+      <w:numFmt w:val="bullet"/>
+      <w:lvlText w:val="-"/>
+      <w:lvlJc w:val="left"/>
+      <w:pPr>
+        <w:ind w:left="1069" w:hanging="360"/>
+      </w:pPr>
+      <w:rPr>
+        <w:rFonts w:ascii="Arial" w:eastAsiaTheme="majorEastAsia" w:hAnsi="Arial" w:cs="Arial" w:hint="default"/>
+      </w:rPr>
+    </w:lvl>
+    <w:lvl w:ilvl="1" w:tplc="040C0003" w:tentative="1">
+      <w:start w:val="1"/>
+      <w:numFmt w:val="bullet"/>
+      <w:lvlText w:val="o"/>
+      <w:lvlJc w:val="left"/>
+      <w:pPr>
+        <w:ind w:left="1789" w:hanging="360"/>
+      </w:pPr>
+      <w:rPr>
+        <w:rFonts w:ascii="Courier New" w:hAnsi="Courier New" w:cs="Courier New" w:hint="default"/>
+      </w:rPr>
+    </w:lvl>
+    <w:lvl w:ilvl="2" w:tplc="040C0005" w:tentative="1">
+      <w:start w:val="1"/>
+      <w:numFmt w:val="bullet"/>
+      <w:lvlText w:val=""/>
+      <w:lvlJc w:val="left"/>
+      <w:pPr>
+        <w:ind w:left="2509" w:hanging="360"/>
+      </w:pPr>
+      <w:rPr>
+        <w:rFonts w:ascii="Wingdings" w:hAnsi="Wingdings" w:hint="default"/>
+      </w:rPr>
+    </w:lvl>
+    <w:lvl w:ilvl="3" w:tplc="040C0001" w:tentative="1">
+      <w:start w:val="1"/>
+      <w:numFmt w:val="bullet"/>
+      <w:lvlText w:val=""/>
+      <w:lvlJc w:val="left"/>
+      <w:pPr>
+        <w:ind w:left="3229" w:hanging="360"/>
+      </w:pPr>
+      <w:rPr>
+        <w:rFonts w:ascii="Symbol" w:hAnsi="Symbol" w:hint="default"/>
+      </w:rPr>
+    </w:lvl>
+    <w:lvl w:ilvl="4" w:tplc="040C0003" w:tentative="1">
+      <w:start w:val="1"/>
+      <w:numFmt w:val="bullet"/>
+      <w:lvlText w:val="o"/>
+      <w:lvlJc w:val="left"/>
+      <w:pPr>
+        <w:ind w:left="3949" w:hanging="360"/>
+      </w:pPr>
+      <w:rPr>
+        <w:rFonts w:ascii="Courier New" w:hAnsi="Courier New" w:cs="Courier New" w:hint="default"/>
+      </w:rPr>
+    </w:lvl>
+    <w:lvl w:ilvl="5" w:tplc="040C0005" w:tentative="1">
+      <w:start w:val="1"/>
+      <w:numFmt w:val="bullet"/>
+      <w:lvlText w:val=""/>
+      <w:lvlJc w:val="left"/>
+      <w:pPr>
+        <w:ind w:left="4669" w:hanging="360"/>
+      </w:pPr>
+      <w:rPr>
+        <w:rFonts w:ascii="Wingdings" w:hAnsi="Wingdings" w:hint="default"/>
+      </w:rPr>
+    </w:lvl>
+    <w:lvl w:ilvl="6" w:tplc="040C0001" w:tentative="1">
+      <w:start w:val="1"/>
+      <w:numFmt w:val="bullet"/>
+      <w:lvlText w:val=""/>
+      <w:lvlJc w:val="left"/>
+      <w:pPr>
+        <w:ind w:left="5389" w:hanging="360"/>
+      </w:pPr>
+      <w:rPr>
+        <w:rFonts w:ascii="Symbol" w:hAnsi="Symbol" w:hint="default"/>
+      </w:rPr>
+    </w:lvl>
+    <w:lvl w:ilvl="7" w:tplc="040C0003" w:tentative="1">
+      <w:start w:val="1"/>
+      <w:numFmt w:val="bullet"/>
+      <w:lvlText w:val="o"/>
+      <w:lvlJc w:val="left"/>
+      <w:pPr>
+        <w:ind w:left="6109" w:hanging="360"/>
+      </w:pPr>
+      <w:rPr>
+        <w:rFonts w:ascii="Courier New" w:hAnsi="Courier New" w:cs="Courier New" w:hint="default"/>
+      </w:rPr>
+    </w:lvl>
+    <w:lvl w:ilvl="8" w:tplc="040C0005" w:tentative="1">
+      <w:start w:val="1"/>
+      <w:numFmt w:val="bullet"/>
+      <w:lvlText w:val=""/>
+      <w:lvlJc w:val="left"/>
+      <w:pPr>
+        <w:ind w:left="6829" w:hanging="360"/>
+      </w:pPr>
+      <w:rPr>
+        <w:rFonts w:ascii="Wingdings" w:hAnsi="Wingdings" w:hint="default"/>
+      </w:rPr>
+    </w:lvl>
+  </w:abstractNum>
+  <w:abstractNum w:abstractNumId="16" w15:restartNumberingAfterBreak="0">
     <w:nsid w:val="49994332"/>
     <w:multiLevelType w:val="multilevel"/>
     <w:tmpl w:val="59FEE52C"/>
@@ -1440,18 +2676,17 @@
       </w:pPr>
     </w:lvl>
   </w:abstractNum>
-  <w:abstractNum w:abstractNumId="13" w15:restartNumberingAfterBreak="0">
-    <w:nsid w:val="4D267561"/>
+  <w:abstractNum w:abstractNumId="17" w15:restartNumberingAfterBreak="0">
+    <w:nsid w:val="4B553E3A"/>
     <w:multiLevelType w:val="hybridMultilevel"/>
-    <w:tmpl w:val="5B30962A"/>
-    <w:lvl w:ilvl="0" w:tplc="473AE558">
-      <w:start w:val="1"/>
-      <w:numFmt w:val="decimal"/>
-      <w:pStyle w:val="Heading1"/>
+    <w:tmpl w:val="FBC094D2"/>
+    <w:lvl w:ilvl="0" w:tplc="0407000F">
+      <w:start w:val="1"/>
+      <w:numFmt w:val="decimal"/>
       <w:lvlText w:val="%1."/>
       <w:lvlJc w:val="left"/>
       <w:pPr>
-        <w:ind w:left="360" w:hanging="360"/>
+        <w:ind w:left="1004" w:hanging="360"/>
       </w:pPr>
     </w:lvl>
     <w:lvl w:ilvl="1" w:tplc="040C0019" w:tentative="1">
@@ -1460,7 +2695,7 @@
       <w:lvlText w:val="%2."/>
       <w:lvlJc w:val="left"/>
       <w:pPr>
-        <w:ind w:left="1080" w:hanging="360"/>
+        <w:ind w:left="1724" w:hanging="360"/>
       </w:pPr>
     </w:lvl>
     <w:lvl w:ilvl="2" w:tplc="040C001B" w:tentative="1">
@@ -1469,7 +2704,7 @@
       <w:lvlText w:val="%3."/>
       <w:lvlJc w:val="right"/>
       <w:pPr>
-        <w:ind w:left="1800" w:hanging="180"/>
+        <w:ind w:left="2444" w:hanging="180"/>
       </w:pPr>
     </w:lvl>
     <w:lvl w:ilvl="3" w:tplc="040C000F" w:tentative="1">
@@ -1478,7 +2713,7 @@
       <w:lvlText w:val="%4."/>
       <w:lvlJc w:val="left"/>
       <w:pPr>
-        <w:ind w:left="2520" w:hanging="360"/>
+        <w:ind w:left="3164" w:hanging="360"/>
       </w:pPr>
     </w:lvl>
     <w:lvl w:ilvl="4" w:tplc="040C0019" w:tentative="1">
@@ -1487,7 +2722,7 @@
       <w:lvlText w:val="%5."/>
       <w:lvlJc w:val="left"/>
       <w:pPr>
-        <w:ind w:left="3240" w:hanging="360"/>
+        <w:ind w:left="3884" w:hanging="360"/>
       </w:pPr>
     </w:lvl>
     <w:lvl w:ilvl="5" w:tplc="040C001B" w:tentative="1">
@@ -1496,7 +2731,7 @@
       <w:lvlText w:val="%6."/>
       <w:lvlJc w:val="right"/>
       <w:pPr>
-        <w:ind w:left="3960" w:hanging="180"/>
+        <w:ind w:left="4604" w:hanging="180"/>
       </w:pPr>
     </w:lvl>
     <w:lvl w:ilvl="6" w:tplc="040C000F" w:tentative="1">
@@ -1505,7 +2740,7 @@
       <w:lvlText w:val="%7."/>
       <w:lvlJc w:val="left"/>
       <w:pPr>
-        <w:ind w:left="4680" w:hanging="360"/>
+        <w:ind w:left="5324" w:hanging="360"/>
       </w:pPr>
     </w:lvl>
     <w:lvl w:ilvl="7" w:tplc="040C0019" w:tentative="1">
@@ -1514,7 +2749,7 @@
       <w:lvlText w:val="%8."/>
       <w:lvlJc w:val="left"/>
       <w:pPr>
-        <w:ind w:left="5400" w:hanging="360"/>
+        <w:ind w:left="6044" w:hanging="360"/>
       </w:pPr>
     </w:lvl>
     <w:lvl w:ilvl="8" w:tplc="040C001B" w:tentative="1">
@@ -1523,11 +2758,106 @@
       <w:lvlText w:val="%9."/>
       <w:lvlJc w:val="right"/>
       <w:pPr>
-        <w:ind w:left="6120" w:hanging="180"/>
+        <w:ind w:left="6764" w:hanging="180"/>
       </w:pPr>
     </w:lvl>
   </w:abstractNum>
-  <w:abstractNum w:abstractNumId="14" w15:restartNumberingAfterBreak="0">
+  <w:abstractNum w:abstractNumId="18" w15:restartNumberingAfterBreak="0">
+    <w:nsid w:val="4D267561"/>
+    <w:multiLevelType w:val="multilevel"/>
+    <w:tmpl w:val="7BF29454"/>
+    <w:lvl w:ilvl="0">
+      <w:start w:val="1"/>
+      <w:numFmt w:val="decimal"/>
+      <w:pStyle w:val="Heading1"/>
+      <w:lvlText w:val="%1"/>
+      <w:lvlJc w:val="left"/>
+      <w:pPr>
+        <w:ind w:left="432" w:hanging="432"/>
+      </w:pPr>
+    </w:lvl>
+    <w:lvl w:ilvl="1">
+      <w:start w:val="1"/>
+      <w:numFmt w:val="decimal"/>
+      <w:pStyle w:val="Heading2"/>
+      <w:lvlText w:val="%1.%2"/>
+      <w:lvlJc w:val="left"/>
+      <w:pPr>
+        <w:ind w:left="576" w:hanging="576"/>
+      </w:pPr>
+    </w:lvl>
+    <w:lvl w:ilvl="2">
+      <w:start w:val="1"/>
+      <w:numFmt w:val="decimal"/>
+      <w:pStyle w:val="Heading3"/>
+      <w:lvlText w:val="%1.%2.%3"/>
+      <w:lvlJc w:val="left"/>
+      <w:pPr>
+        <w:ind w:left="720" w:hanging="720"/>
+      </w:pPr>
+    </w:lvl>
+    <w:lvl w:ilvl="3">
+      <w:start w:val="1"/>
+      <w:numFmt w:val="decimal"/>
+      <w:pStyle w:val="Heading4"/>
+      <w:lvlText w:val="%1.%2.%3.%4"/>
+      <w:lvlJc w:val="left"/>
+      <w:pPr>
+        <w:ind w:left="864" w:hanging="864"/>
+      </w:pPr>
+    </w:lvl>
+    <w:lvl w:ilvl="4">
+      <w:start w:val="1"/>
+      <w:numFmt w:val="decimal"/>
+      <w:pStyle w:val="Heading5"/>
+      <w:lvlText w:val="%1.%2.%3.%4.%5"/>
+      <w:lvlJc w:val="left"/>
+      <w:pPr>
+        <w:ind w:left="1008" w:hanging="1008"/>
+      </w:pPr>
+    </w:lvl>
+    <w:lvl w:ilvl="5">
+      <w:start w:val="1"/>
+      <w:numFmt w:val="decimal"/>
+      <w:pStyle w:val="Heading6"/>
+      <w:lvlText w:val="%1.%2.%3.%4.%5.%6"/>
+      <w:lvlJc w:val="left"/>
+      <w:pPr>
+        <w:ind w:left="1152" w:hanging="1152"/>
+      </w:pPr>
+    </w:lvl>
+    <w:lvl w:ilvl="6">
+      <w:start w:val="1"/>
+      <w:numFmt w:val="decimal"/>
+      <w:pStyle w:val="Heading7"/>
+      <w:lvlText w:val="%1.%2.%3.%4.%5.%6.%7"/>
+      <w:lvlJc w:val="left"/>
+      <w:pPr>
+        <w:ind w:left="1296" w:hanging="1296"/>
+      </w:pPr>
+    </w:lvl>
+    <w:lvl w:ilvl="7">
+      <w:start w:val="1"/>
+      <w:numFmt w:val="decimal"/>
+      <w:pStyle w:val="Heading8"/>
+      <w:lvlText w:val="%1.%2.%3.%4.%5.%6.%7.%8"/>
+      <w:lvlJc w:val="left"/>
+      <w:pPr>
+        <w:ind w:left="1440" w:hanging="1440"/>
+      </w:pPr>
+    </w:lvl>
+    <w:lvl w:ilvl="8">
+      <w:start w:val="1"/>
+      <w:numFmt w:val="decimal"/>
+      <w:pStyle w:val="Heading9"/>
+      <w:lvlText w:val="%1.%2.%3.%4.%5.%6.%7.%8.%9"/>
+      <w:lvlJc w:val="left"/>
+      <w:pPr>
+        <w:ind w:left="1584" w:hanging="1584"/>
+      </w:pPr>
+    </w:lvl>
+  </w:abstractNum>
+  <w:abstractNum w:abstractNumId="19" w15:restartNumberingAfterBreak="0">
     <w:nsid w:val="4DAA2AA8"/>
     <w:multiLevelType w:val="multilevel"/>
     <w:tmpl w:val="4AB2E04E"/>
@@ -1640,14 +2970,13 @@
       </w:rPr>
     </w:lvl>
   </w:abstractNum>
-  <w:abstractNum w:abstractNumId="15" w15:restartNumberingAfterBreak="0">
+  <w:abstractNum w:abstractNumId="20" w15:restartNumberingAfterBreak="0">
     <w:nsid w:val="5E150E3F"/>
     <w:multiLevelType w:val="hybridMultilevel"/>
-    <w:tmpl w:val="4B28B956"/>
+    <w:tmpl w:val="A4C6C078"/>
     <w:lvl w:ilvl="0" w:tplc="A7248268">
       <w:start w:val="19"/>
       <w:numFmt w:val="bullet"/>
-      <w:pStyle w:val="Heading4"/>
       <w:lvlText w:val=""/>
       <w:lvlJc w:val="left"/>
       <w:pPr>
@@ -1754,14 +3083,126 @@
       </w:rPr>
     </w:lvl>
   </w:abstractNum>
-  <w:abstractNum w:abstractNumId="16" w15:restartNumberingAfterBreak="0">
+  <w:abstractNum w:abstractNumId="21" w15:restartNumberingAfterBreak="0">
+    <w:nsid w:val="5E291074"/>
+    <w:multiLevelType w:val="hybridMultilevel"/>
+    <w:tmpl w:val="58726E46"/>
+    <w:lvl w:ilvl="0" w:tplc="B680F6A2">
+      <w:numFmt w:val="bullet"/>
+      <w:lvlText w:val="-"/>
+      <w:lvlJc w:val="left"/>
+      <w:pPr>
+        <w:ind w:left="644" w:hanging="360"/>
+      </w:pPr>
+      <w:rPr>
+        <w:rFonts w:ascii="Arial" w:eastAsiaTheme="minorHAnsi" w:hAnsi="Arial" w:cs="Arial" w:hint="default"/>
+      </w:rPr>
+    </w:lvl>
+    <w:lvl w:ilvl="1" w:tplc="040C0003">
+      <w:start w:val="1"/>
+      <w:numFmt w:val="bullet"/>
+      <w:lvlText w:val="o"/>
+      <w:lvlJc w:val="left"/>
+      <w:pPr>
+        <w:ind w:left="1364" w:hanging="360"/>
+      </w:pPr>
+      <w:rPr>
+        <w:rFonts w:ascii="Courier New" w:hAnsi="Courier New" w:cs="Courier New" w:hint="default"/>
+      </w:rPr>
+    </w:lvl>
+    <w:lvl w:ilvl="2" w:tplc="040C0005" w:tentative="1">
+      <w:start w:val="1"/>
+      <w:numFmt w:val="bullet"/>
+      <w:lvlText w:val=""/>
+      <w:lvlJc w:val="left"/>
+      <w:pPr>
+        <w:ind w:left="2084" w:hanging="360"/>
+      </w:pPr>
+      <w:rPr>
+        <w:rFonts w:ascii="Wingdings" w:hAnsi="Wingdings" w:hint="default"/>
+      </w:rPr>
+    </w:lvl>
+    <w:lvl w:ilvl="3" w:tplc="040C0001" w:tentative="1">
+      <w:start w:val="1"/>
+      <w:numFmt w:val="bullet"/>
+      <w:lvlText w:val=""/>
+      <w:lvlJc w:val="left"/>
+      <w:pPr>
+        <w:ind w:left="2804" w:hanging="360"/>
+      </w:pPr>
+      <w:rPr>
+        <w:rFonts w:ascii="Symbol" w:hAnsi="Symbol" w:hint="default"/>
+      </w:rPr>
+    </w:lvl>
+    <w:lvl w:ilvl="4" w:tplc="040C0003" w:tentative="1">
+      <w:start w:val="1"/>
+      <w:numFmt w:val="bullet"/>
+      <w:lvlText w:val="o"/>
+      <w:lvlJc w:val="left"/>
+      <w:pPr>
+        <w:ind w:left="3524" w:hanging="360"/>
+      </w:pPr>
+      <w:rPr>
+        <w:rFonts w:ascii="Courier New" w:hAnsi="Courier New" w:cs="Courier New" w:hint="default"/>
+      </w:rPr>
+    </w:lvl>
+    <w:lvl w:ilvl="5" w:tplc="040C0005" w:tentative="1">
+      <w:start w:val="1"/>
+      <w:numFmt w:val="bullet"/>
+      <w:lvlText w:val=""/>
+      <w:lvlJc w:val="left"/>
+      <w:pPr>
+        <w:ind w:left="4244" w:hanging="360"/>
+      </w:pPr>
+      <w:rPr>
+        <w:rFonts w:ascii="Wingdings" w:hAnsi="Wingdings" w:hint="default"/>
+      </w:rPr>
+    </w:lvl>
+    <w:lvl w:ilvl="6" w:tplc="040C0001" w:tentative="1">
+      <w:start w:val="1"/>
+      <w:numFmt w:val="bullet"/>
+      <w:lvlText w:val=""/>
+      <w:lvlJc w:val="left"/>
+      <w:pPr>
+        <w:ind w:left="4964" w:hanging="360"/>
+      </w:pPr>
+      <w:rPr>
+        <w:rFonts w:ascii="Symbol" w:hAnsi="Symbol" w:hint="default"/>
+      </w:rPr>
+    </w:lvl>
+    <w:lvl w:ilvl="7" w:tplc="040C0003" w:tentative="1">
+      <w:start w:val="1"/>
+      <w:numFmt w:val="bullet"/>
+      <w:lvlText w:val="o"/>
+      <w:lvlJc w:val="left"/>
+      <w:pPr>
+        <w:ind w:left="5684" w:hanging="360"/>
+      </w:pPr>
+      <w:rPr>
+        <w:rFonts w:ascii="Courier New" w:hAnsi="Courier New" w:cs="Courier New" w:hint="default"/>
+      </w:rPr>
+    </w:lvl>
+    <w:lvl w:ilvl="8" w:tplc="040C0005" w:tentative="1">
+      <w:start w:val="1"/>
+      <w:numFmt w:val="bullet"/>
+      <w:lvlText w:val=""/>
+      <w:lvlJc w:val="left"/>
+      <w:pPr>
+        <w:ind w:left="6404" w:hanging="360"/>
+      </w:pPr>
+      <w:rPr>
+        <w:rFonts w:ascii="Wingdings" w:hAnsi="Wingdings" w:hint="default"/>
+      </w:rPr>
+    </w:lvl>
+  </w:abstractNum>
+  <w:abstractNum w:abstractNumId="22" w15:restartNumberingAfterBreak="0">
     <w:nsid w:val="62006395"/>
     <w:multiLevelType w:val="multilevel"/>
-    <w:tmpl w:val="9A567426"/>
+    <w:tmpl w:val="E2B859E2"/>
     <w:lvl w:ilvl="0">
       <w:start w:val="1"/>
       <w:numFmt w:val="decimal"/>
-      <w:lvlText w:val="%1"/>
+      <w:lvlText w:val="%1."/>
       <w:lvlJc w:val="left"/>
       <w:pPr>
         <w:ind w:left="360" w:hanging="360"/>
@@ -1774,11 +3215,10 @@
     <w:lvl w:ilvl="1">
       <w:start w:val="1"/>
       <w:numFmt w:val="decimal"/>
-      <w:pStyle w:val="Heading2"/>
-      <w:lvlText w:val="%1.%2"/>
-      <w:lvlJc w:val="left"/>
-      <w:pPr>
-        <w:ind w:left="3268" w:hanging="432"/>
+      <w:lvlText w:val="%1.%2."/>
+      <w:lvlJc w:val="left"/>
+      <w:pPr>
+        <w:ind w:left="792" w:hanging="432"/>
       </w:pPr>
       <w:rPr>
         <w:rFonts w:hint="default"/>
@@ -1787,8 +3227,7 @@
     <w:lvl w:ilvl="2">
       <w:start w:val="1"/>
       <w:numFmt w:val="decimal"/>
-      <w:pStyle w:val="Heading3"/>
-      <w:lvlText w:val="%1.%2.%3"/>
+      <w:lvlText w:val="%1.%2.%3."/>
       <w:lvlJc w:val="left"/>
       <w:pPr>
         <w:ind w:left="1224" w:hanging="504"/>
@@ -1800,7 +3239,7 @@
     <w:lvl w:ilvl="3">
       <w:start w:val="1"/>
       <w:numFmt w:val="decimal"/>
-      <w:lvlText w:val="%1.%2.%3.%4"/>
+      <w:lvlText w:val="%1.%2.%3.%4."/>
       <w:lvlJc w:val="left"/>
       <w:pPr>
         <w:ind w:left="1728" w:hanging="648"/>
@@ -1812,7 +3251,7 @@
     <w:lvl w:ilvl="4">
       <w:start w:val="1"/>
       <w:numFmt w:val="decimal"/>
-      <w:lvlText w:val="%1.%2.%3.%4.%5"/>
+      <w:lvlText w:val="%1.%2.%3.%4.%5."/>
       <w:lvlJc w:val="left"/>
       <w:pPr>
         <w:ind w:left="2232" w:hanging="792"/>
@@ -1824,7 +3263,7 @@
     <w:lvl w:ilvl="5">
       <w:start w:val="1"/>
       <w:numFmt w:val="decimal"/>
-      <w:lvlText w:val="%1.%2.%3.%4.%5.%6"/>
+      <w:lvlText w:val="%1.%2.%3.%4.%5.%6."/>
       <w:lvlJc w:val="left"/>
       <w:pPr>
         <w:ind w:left="2736" w:hanging="936"/>
@@ -1836,7 +3275,7 @@
     <w:lvl w:ilvl="6">
       <w:start w:val="1"/>
       <w:numFmt w:val="decimal"/>
-      <w:lvlText w:val="%1.%2.%3.%4.%5.%6.%7"/>
+      <w:lvlText w:val="%1.%2.%3.%4.%5.%6.%7."/>
       <w:lvlJc w:val="left"/>
       <w:pPr>
         <w:ind w:left="3240" w:hanging="1080"/>
@@ -1848,7 +3287,7 @@
     <w:lvl w:ilvl="7">
       <w:start w:val="1"/>
       <w:numFmt w:val="decimal"/>
-      <w:lvlText w:val="%1.%2.%3.%4.%5.%6.%7.%8"/>
+      <w:lvlText w:val="%1.%2.%3.%4.%5.%6.%7.%8."/>
       <w:lvlJc w:val="left"/>
       <w:pPr>
         <w:ind w:left="3744" w:hanging="1224"/>
@@ -1860,7 +3299,7 @@
     <w:lvl w:ilvl="8">
       <w:start w:val="1"/>
       <w:numFmt w:val="decimal"/>
-      <w:lvlText w:val="%1.%2.%3.%4.%5.%6.%7.%8.%9"/>
+      <w:lvlText w:val="%1.%2.%3.%4.%5.%6.%7.%8.%9."/>
       <w:lvlJc w:val="left"/>
       <w:pPr>
         <w:ind w:left="4320" w:hanging="1440"/>
@@ -1870,7 +3309,7 @@
       </w:rPr>
     </w:lvl>
   </w:abstractNum>
-  <w:abstractNum w:abstractNumId="17" w15:restartNumberingAfterBreak="0">
+  <w:abstractNum w:abstractNumId="23" w15:restartNumberingAfterBreak="0">
     <w:nsid w:val="77D158BA"/>
     <w:multiLevelType w:val="hybridMultilevel"/>
     <w:tmpl w:val="ADA8A264"/>
@@ -1982,7 +3421,7 @@
       </w:rPr>
     </w:lvl>
   </w:abstractNum>
-  <w:abstractNum w:abstractNumId="18" w15:restartNumberingAfterBreak="0">
+  <w:abstractNum w:abstractNumId="24" w15:restartNumberingAfterBreak="0">
     <w:nsid w:val="79E35CD7"/>
     <w:multiLevelType w:val="hybridMultilevel"/>
     <w:tmpl w:val="6C0EF2D2"/>
@@ -2094,20 +3533,134 @@
       </w:rPr>
     </w:lvl>
   </w:abstractNum>
+  <w:abstractNum w:abstractNumId="25" w15:restartNumberingAfterBreak="0">
+    <w:nsid w:val="7EBA6C00"/>
+    <w:multiLevelType w:val="multilevel"/>
+    <w:tmpl w:val="30C08092"/>
+    <w:styleLink w:val="Style1"/>
+    <w:lvl w:ilvl="0">
+      <w:start w:val="1"/>
+      <w:numFmt w:val="decimal"/>
+      <w:lvlText w:val="%1."/>
+      <w:lvlJc w:val="left"/>
+      <w:pPr>
+        <w:ind w:left="432" w:hanging="432"/>
+      </w:pPr>
+      <w:rPr>
+        <w:rFonts w:hint="default"/>
+      </w:rPr>
+    </w:lvl>
+    <w:lvl w:ilvl="1">
+      <w:start w:val="1"/>
+      <w:numFmt w:val="decimal"/>
+      <w:lvlText w:val="%1.%2"/>
+      <w:lvlJc w:val="left"/>
+      <w:pPr>
+        <w:ind w:left="576" w:hanging="576"/>
+      </w:pPr>
+      <w:rPr>
+        <w:rFonts w:hint="default"/>
+      </w:rPr>
+    </w:lvl>
+    <w:lvl w:ilvl="2">
+      <w:start w:val="1"/>
+      <w:numFmt w:val="decimal"/>
+      <w:lvlText w:val="%1.%2.%3"/>
+      <w:lvlJc w:val="left"/>
+      <w:pPr>
+        <w:ind w:left="720" w:hanging="720"/>
+      </w:pPr>
+      <w:rPr>
+        <w:rFonts w:hint="default"/>
+      </w:rPr>
+    </w:lvl>
+    <w:lvl w:ilvl="3">
+      <w:start w:val="1"/>
+      <w:numFmt w:val="decimal"/>
+      <w:lvlText w:val="%1.%2.%3.%4"/>
+      <w:lvlJc w:val="left"/>
+      <w:pPr>
+        <w:ind w:left="864" w:hanging="864"/>
+      </w:pPr>
+      <w:rPr>
+        <w:rFonts w:hint="default"/>
+      </w:rPr>
+    </w:lvl>
+    <w:lvl w:ilvl="4">
+      <w:start w:val="1"/>
+      <w:numFmt w:val="decimal"/>
+      <w:lvlText w:val="%1.%2.%3.%4.%5"/>
+      <w:lvlJc w:val="left"/>
+      <w:pPr>
+        <w:ind w:left="1008" w:hanging="1008"/>
+      </w:pPr>
+      <w:rPr>
+        <w:rFonts w:hint="default"/>
+      </w:rPr>
+    </w:lvl>
+    <w:lvl w:ilvl="5">
+      <w:start w:val="1"/>
+      <w:numFmt w:val="decimal"/>
+      <w:lvlText w:val="%1.%2.%3.%4.%5.%6"/>
+      <w:lvlJc w:val="left"/>
+      <w:pPr>
+        <w:ind w:left="1152" w:hanging="1152"/>
+      </w:pPr>
+      <w:rPr>
+        <w:rFonts w:hint="default"/>
+      </w:rPr>
+    </w:lvl>
+    <w:lvl w:ilvl="6">
+      <w:start w:val="1"/>
+      <w:numFmt w:val="decimal"/>
+      <w:lvlText w:val="%1.%2.%3.%4.%5.%6.%7"/>
+      <w:lvlJc w:val="left"/>
+      <w:pPr>
+        <w:ind w:left="1296" w:hanging="1296"/>
+      </w:pPr>
+      <w:rPr>
+        <w:rFonts w:hint="default"/>
+      </w:rPr>
+    </w:lvl>
+    <w:lvl w:ilvl="7">
+      <w:start w:val="1"/>
+      <w:numFmt w:val="decimal"/>
+      <w:lvlText w:val="%1.%2.%3.%4.%5.%6.%7.%8"/>
+      <w:lvlJc w:val="left"/>
+      <w:pPr>
+        <w:ind w:left="1440" w:hanging="1440"/>
+      </w:pPr>
+      <w:rPr>
+        <w:rFonts w:hint="default"/>
+      </w:rPr>
+    </w:lvl>
+    <w:lvl w:ilvl="8">
+      <w:start w:val="1"/>
+      <w:numFmt w:val="decimal"/>
+      <w:lvlText w:val="%1.%2.%3.%4.%5.%6.%7.%8.%9"/>
+      <w:lvlJc w:val="left"/>
+      <w:pPr>
+        <w:ind w:left="1584" w:hanging="1584"/>
+      </w:pPr>
+      <w:rPr>
+        <w:rFonts w:hint="default"/>
+      </w:rPr>
+    </w:lvl>
+  </w:abstractNum>
   <w:num w:numId="1" w16cid:durableId="1307007990">
-    <w:abstractNumId w:val="12"/>
+    <w:abstractNumId w:val="16"/>
   </w:num>
   <w:num w:numId="2" w16cid:durableId="637879307">
-    <w:abstractNumId w:val="18"/>
+    <w:abstractNumId w:val="24"/>
   </w:num>
   <w:num w:numId="3" w16cid:durableId="906380314">
-    <w:abstractNumId w:val="16"/>
+    <w:abstractNumId w:val="22"/>
   </w:num>
   <w:num w:numId="4" w16cid:durableId="1048532790">
-    <w:abstractNumId w:val="14"/>
+    <w:abstractNumId w:val="19"/>
   </w:num>
   <w:num w:numId="5" w16cid:durableId="2141534075">
-    <w:abstractNumId w:val="15"/>
+    <w:abstractNumId w:val="20"/>
   </w:num>
   <w:num w:numId="6" w16cid:durableId="1130634880">
     <w:abstractNumId w:val="9"/>
@@ -2140,16 +3693,43 @@
     <w:abstractNumId w:val="0"/>
   </w:num>
   <w:num w:numId="16" w16cid:durableId="798914049">
-    <w:abstractNumId w:val="13"/>
+    <w:abstractNumId w:val="18"/>
   </w:num>
   <w:num w:numId="17" w16cid:durableId="1911311466">
+    <w:abstractNumId w:val="14"/>
+  </w:num>
+  <w:num w:numId="18" w16cid:durableId="707143345">
+    <w:abstractNumId w:val="12"/>
+  </w:num>
+  <w:num w:numId="19" w16cid:durableId="73012746">
+    <w:abstractNumId w:val="23"/>
+  </w:num>
+  <w:num w:numId="20" w16cid:durableId="839854845">
+    <w:abstractNumId w:val="15"/>
+  </w:num>
+  <w:num w:numId="21" w16cid:durableId="240019111">
+    <w:abstractNumId w:val="21"/>
+  </w:num>
+  <w:num w:numId="22" w16cid:durableId="2091929198">
+    <w:abstractNumId w:val="12"/>
+  </w:num>
+  <w:num w:numId="23" w16cid:durableId="1587498979">
+    <w:abstractNumId w:val="12"/>
+  </w:num>
+  <w:num w:numId="24" w16cid:durableId="536549926">
+    <w:abstractNumId w:val="17"/>
+  </w:num>
+  <w:num w:numId="25" w16cid:durableId="769158401">
     <w:abstractNumId w:val="11"/>
   </w:num>
-  <w:num w:numId="18" w16cid:durableId="707143345">
+  <w:num w:numId="26" w16cid:durableId="1037856363">
     <w:abstractNumId w:val="10"/>
   </w:num>
-  <w:num w:numId="19" w16cid:durableId="73012746">
-    <w:abstractNumId w:val="17"/>
+  <w:num w:numId="27" w16cid:durableId="491992749">
+    <w:abstractNumId w:val="25"/>
+  </w:num>
+  <w:num w:numId="28" w16cid:durableId="2054888786">
+    <w:abstractNumId w:val="13"/>
   </w:num>
 </w:numbering>
 </file>
@@ -2571,7 +4151,7 @@
     <w:link w:val="Heading1Char"/>
     <w:uiPriority w:val="9"/>
     <w:qFormat/>
-    <w:rsid w:val="00C568D7"/>
+    <w:rsid w:val="008C0323"/>
     <w:pPr>
       <w:keepNext/>
       <w:keepLines/>
@@ -2579,7 +4159,6 @@
         <w:numId w:val="16"/>
       </w:numPr>
       <w:spacing w:before="240" w:after="0"/>
-      <w:ind w:left="426" w:hanging="425"/>
       <w:outlineLvl w:val="0"/>
     </w:pPr>
     <w:rPr>
@@ -2587,6 +4166,7 @@
       <w:color w:val="404040" w:themeColor="text1" w:themeTint="BF"/>
       <w:sz w:val="36"/>
       <w:u w:val="single"/>
+      <w:lang w:val="de-DE"/>
     </w:rPr>
   </w:style>
   <w:style w:type="paragraph" w:styleId="Heading2">
@@ -2597,14 +4177,14 @@
     <w:uiPriority w:val="9"/>
     <w:unhideWhenUsed/>
     <w:qFormat/>
-    <w:rsid w:val="00C568D7"/>
+    <w:rsid w:val="008C0323"/>
     <w:pPr>
       <w:numPr>
         <w:ilvl w:val="1"/>
-        <w:numId w:val="3"/>
+        <w:numId w:val="16"/>
       </w:numPr>
       <w:spacing w:after="120"/>
-      <w:ind w:left="709"/>
+      <w:ind w:hanging="434"/>
       <w:outlineLvl w:val="1"/>
     </w:pPr>
     <w:rPr>
@@ -2613,6 +4193,7 @@
       <w:bCs/>
       <w:color w:val="262626" w:themeColor="text1" w:themeTint="D9"/>
       <w:szCs w:val="26"/>
+      <w:lang w:val="de-DE"/>
     </w:rPr>
   </w:style>
   <w:style w:type="paragraph" w:styleId="Heading3">
@@ -2647,9 +4228,9 @@
     <w:rsid w:val="00C2346A"/>
     <w:pPr>
       <w:numPr>
-        <w:numId w:val="5"/>
+        <w:ilvl w:val="3"/>
+        <w:numId w:val="16"/>
       </w:numPr>
-      <w:ind w:left="851"/>
       <w:outlineLvl w:val="3"/>
     </w:pPr>
     <w:rPr>
@@ -2657,10 +4238,142 @@
       <w:iCs/>
     </w:rPr>
   </w:style>
+  <w:style w:type="paragraph" w:styleId="Heading5">
+    <w:name w:val="heading 5"/>
+    <w:basedOn w:val="Normal"/>
+    <w:next w:val="Normal"/>
+    <w:link w:val="Heading5Char"/>
+    <w:uiPriority w:val="9"/>
+    <w:semiHidden/>
+    <w:unhideWhenUsed/>
+    <w:qFormat/>
+    <w:rsid w:val="0061128C"/>
+    <w:pPr>
+      <w:keepNext/>
+      <w:keepLines/>
+      <w:numPr>
+        <w:ilvl w:val="4"/>
+        <w:numId w:val="16"/>
+      </w:numPr>
+      <w:spacing w:before="40" w:after="0"/>
+      <w:outlineLvl w:val="4"/>
+    </w:pPr>
+    <w:rPr>
+      <w:rFonts w:asciiTheme="majorHAnsi" w:eastAsiaTheme="majorEastAsia" w:hAnsiTheme="majorHAnsi" w:cstheme="majorBidi"/>
+      <w:color w:val="2F5496" w:themeColor="accent1" w:themeShade="BF"/>
+    </w:rPr>
+  </w:style>
+  <w:style w:type="paragraph" w:styleId="Heading6">
+    <w:name w:val="heading 6"/>
+    <w:basedOn w:val="Normal"/>
+    <w:next w:val="Normal"/>
+    <w:link w:val="Heading6Char"/>
+    <w:uiPriority w:val="9"/>
+    <w:semiHidden/>
+    <w:unhideWhenUsed/>
+    <w:qFormat/>
+    <w:rsid w:val="0061128C"/>
+    <w:pPr>
+      <w:keepNext/>
+      <w:keepLines/>
+      <w:numPr>
+        <w:ilvl w:val="5"/>
+        <w:numId w:val="16"/>
+      </w:numPr>
+      <w:spacing w:before="40" w:after="0"/>
+      <w:outlineLvl w:val="5"/>
+    </w:pPr>
+    <w:rPr>
+      <w:rFonts w:asciiTheme="majorHAnsi" w:eastAsiaTheme="majorEastAsia" w:hAnsiTheme="majorHAnsi" w:cstheme="majorBidi"/>
+      <w:color w:val="1F3763" w:themeColor="accent1" w:themeShade="7F"/>
+    </w:rPr>
+  </w:style>
+  <w:style w:type="paragraph" w:styleId="Heading7">
+    <w:name w:val="heading 7"/>
+    <w:basedOn w:val="Normal"/>
+    <w:next w:val="Normal"/>
+    <w:link w:val="Heading7Char"/>
+    <w:uiPriority w:val="9"/>
+    <w:semiHidden/>
+    <w:unhideWhenUsed/>
+    <w:qFormat/>
+    <w:rsid w:val="0061128C"/>
+    <w:pPr>
+      <w:keepNext/>
+      <w:keepLines/>
+      <w:numPr>
+        <w:ilvl w:val="6"/>
+        <w:numId w:val="16"/>
+      </w:numPr>
+      <w:spacing w:before="40" w:after="0"/>
+      <w:outlineLvl w:val="6"/>
+    </w:pPr>
+    <w:rPr>
+      <w:rFonts w:asciiTheme="majorHAnsi" w:eastAsiaTheme="majorEastAsia" w:hAnsiTheme="majorHAnsi" w:cstheme="majorBidi"/>
+      <w:i/>
+      <w:iCs/>
+      <w:color w:val="1F3763" w:themeColor="accent1" w:themeShade="7F"/>
+    </w:rPr>
+  </w:style>
+  <w:style w:type="paragraph" w:styleId="Heading8">
+    <w:name w:val="heading 8"/>
+    <w:basedOn w:val="Normal"/>
+    <w:next w:val="Normal"/>
+    <w:link w:val="Heading8Char"/>
+    <w:uiPriority w:val="9"/>
+    <w:semiHidden/>
+    <w:unhideWhenUsed/>
+    <w:qFormat/>
+    <w:rsid w:val="0061128C"/>
+    <w:pPr>
+      <w:keepNext/>
+      <w:keepLines/>
+      <w:numPr>
+        <w:ilvl w:val="7"/>
+        <w:numId w:val="16"/>
+      </w:numPr>
+      <w:spacing w:before="40" w:after="0"/>
+      <w:outlineLvl w:val="7"/>
+    </w:pPr>
+    <w:rPr>
+      <w:rFonts w:asciiTheme="majorHAnsi" w:eastAsiaTheme="majorEastAsia" w:hAnsiTheme="majorHAnsi" w:cstheme="majorBidi"/>
+      <w:color w:val="272727" w:themeColor="text1" w:themeTint="D8"/>
+      <w:sz w:val="21"/>
+      <w:szCs w:val="21"/>
+    </w:rPr>
+  </w:style>
+  <w:style w:type="paragraph" w:styleId="Heading9">
+    <w:name w:val="heading 9"/>
+    <w:basedOn w:val="Normal"/>
+    <w:next w:val="Normal"/>
+    <w:link w:val="Heading9Char"/>
+    <w:uiPriority w:val="9"/>
+    <w:semiHidden/>
+    <w:unhideWhenUsed/>
+    <w:qFormat/>
+    <w:rsid w:val="0061128C"/>
+    <w:pPr>
+      <w:keepNext/>
+      <w:keepLines/>
+      <w:numPr>
+        <w:ilvl w:val="8"/>
+        <w:numId w:val="16"/>
+      </w:numPr>
+      <w:spacing w:before="40" w:after="0"/>
+      <w:outlineLvl w:val="8"/>
+    </w:pPr>
+    <w:rPr>
+      <w:rFonts w:asciiTheme="majorHAnsi" w:eastAsiaTheme="majorEastAsia" w:hAnsiTheme="majorHAnsi" w:cstheme="majorBidi"/>
+      <w:i/>
+      <w:iCs/>
+      <w:color w:val="272727" w:themeColor="text1" w:themeTint="D8"/>
+      <w:sz w:val="21"/>
+      <w:szCs w:val="21"/>
+    </w:rPr>
+  </w:style>
   <w:style w:type="character" w:default="1" w:styleId="DefaultParagraphFont">
     <w:name w:val="Default Paragraph Font"/>
     <w:uiPriority w:val="1"/>
-    <w:semiHidden/>
     <w:unhideWhenUsed/>
   </w:style>
   <w:style w:type="table" w:default="1" w:styleId="TableNormal">
@@ -2773,13 +4486,12 @@
     <w:basedOn w:val="DefaultParagraphFont"/>
     <w:link w:val="Heading1"/>
     <w:uiPriority w:val="9"/>
-    <w:rsid w:val="00C568D7"/>
+    <w:rsid w:val="008C0323"/>
     <w:rPr>
       <w:rFonts w:ascii="Arial" w:eastAsiaTheme="majorEastAsia" w:hAnsi="Arial" w:cstheme="majorBidi"/>
       <w:color w:val="404040" w:themeColor="text1" w:themeTint="BF"/>
       <w:sz w:val="36"/>
       <w:u w:val="single"/>
-      <w:lang w:val="fr-FR"/>
     </w:rPr>
   </w:style>
   <w:style w:type="paragraph" w:styleId="Title">
@@ -2915,7 +4627,7 @@
     <w:basedOn w:val="DefaultParagraphFont"/>
     <w:link w:val="Heading2"/>
     <w:uiPriority w:val="9"/>
-    <w:rsid w:val="00C568D7"/>
+    <w:rsid w:val="008C0323"/>
     <w:rPr>
       <w:rFonts w:ascii="Arial" w:eastAsiaTheme="majorEastAsia" w:hAnsi="Arial" w:cstheme="majorBidi"/>
       <w:b/>
@@ -2923,7 +4635,6 @@
       <w:color w:val="262626" w:themeColor="text1" w:themeTint="D9"/>
       <w:sz w:val="26"/>
       <w:szCs w:val="26"/>
-      <w:lang w:val="fr-FR"/>
     </w:rPr>
   </w:style>
   <w:style w:type="paragraph" w:styleId="ListParagraph">
@@ -2936,7 +4647,6 @@
       <w:numPr>
         <w:numId w:val="18"/>
       </w:numPr>
-      <w:ind w:left="1134"/>
       <w:contextualSpacing/>
     </w:pPr>
   </w:style>
@@ -3066,6 +4776,92 @@
     <w:rPr>
       <w:color w:val="666666"/>
     </w:rPr>
+  </w:style>
+  <w:style w:type="character" w:customStyle="1" w:styleId="Heading5Char">
+    <w:name w:val="Heading 5 Char"/>
+    <w:basedOn w:val="DefaultParagraphFont"/>
+    <w:link w:val="Heading5"/>
+    <w:uiPriority w:val="9"/>
+    <w:semiHidden/>
+    <w:rsid w:val="0061128C"/>
+    <w:rPr>
+      <w:rFonts w:asciiTheme="majorHAnsi" w:eastAsiaTheme="majorEastAsia" w:hAnsiTheme="majorHAnsi" w:cstheme="majorBidi"/>
+      <w:color w:val="2F5496" w:themeColor="accent1" w:themeShade="BF"/>
+      <w:sz w:val="26"/>
+      <w:lang w:val="fr-FR"/>
+    </w:rPr>
+  </w:style>
+  <w:style w:type="character" w:customStyle="1" w:styleId="Heading6Char">
+    <w:name w:val="Heading 6 Char"/>
+    <w:basedOn w:val="DefaultParagraphFont"/>
+    <w:link w:val="Heading6"/>
+    <w:uiPriority w:val="9"/>
+    <w:semiHidden/>
+    <w:rsid w:val="0061128C"/>
+    <w:rPr>
+      <w:rFonts w:asciiTheme="majorHAnsi" w:eastAsiaTheme="majorEastAsia" w:hAnsiTheme="majorHAnsi" w:cstheme="majorBidi"/>
+      <w:color w:val="1F3763" w:themeColor="accent1" w:themeShade="7F"/>
+      <w:sz w:val="26"/>
+      <w:lang w:val="fr-FR"/>
+    </w:rPr>
+  </w:style>
+  <w:style w:type="character" w:customStyle="1" w:styleId="Heading7Char">
+    <w:name w:val="Heading 7 Char"/>
+    <w:basedOn w:val="DefaultParagraphFont"/>
+    <w:link w:val="Heading7"/>
+    <w:uiPriority w:val="9"/>
+    <w:semiHidden/>
+    <w:rsid w:val="0061128C"/>
+    <w:rPr>
+      <w:rFonts w:asciiTheme="majorHAnsi" w:eastAsiaTheme="majorEastAsia" w:hAnsiTheme="majorHAnsi" w:cstheme="majorBidi"/>
+      <w:i/>
+      <w:iCs/>
+      <w:color w:val="1F3763" w:themeColor="accent1" w:themeShade="7F"/>
+      <w:sz w:val="26"/>
+      <w:lang w:val="fr-FR"/>
+    </w:rPr>
+  </w:style>
+  <w:style w:type="character" w:customStyle="1" w:styleId="Heading8Char">
+    <w:name w:val="Heading 8 Char"/>
+    <w:basedOn w:val="DefaultParagraphFont"/>
+    <w:link w:val="Heading8"/>
+    <w:uiPriority w:val="9"/>
+    <w:semiHidden/>
+    <w:rsid w:val="0061128C"/>
+    <w:rPr>
+      <w:rFonts w:asciiTheme="majorHAnsi" w:eastAsiaTheme="majorEastAsia" w:hAnsiTheme="majorHAnsi" w:cstheme="majorBidi"/>
+      <w:color w:val="272727" w:themeColor="text1" w:themeTint="D8"/>
+      <w:sz w:val="21"/>
+      <w:szCs w:val="21"/>
+      <w:lang w:val="fr-FR"/>
+    </w:rPr>
+  </w:style>
+  <w:style w:type="character" w:customStyle="1" w:styleId="Heading9Char">
+    <w:name w:val="Heading 9 Char"/>
+    <w:basedOn w:val="DefaultParagraphFont"/>
+    <w:link w:val="Heading9"/>
+    <w:uiPriority w:val="9"/>
+    <w:semiHidden/>
+    <w:rsid w:val="0061128C"/>
+    <w:rPr>
+      <w:rFonts w:asciiTheme="majorHAnsi" w:eastAsiaTheme="majorEastAsia" w:hAnsiTheme="majorHAnsi" w:cstheme="majorBidi"/>
+      <w:i/>
+      <w:iCs/>
+      <w:color w:val="272727" w:themeColor="text1" w:themeTint="D8"/>
+      <w:sz w:val="21"/>
+      <w:szCs w:val="21"/>
+      <w:lang w:val="fr-FR"/>
+    </w:rPr>
+  </w:style>
+  <w:style w:type="numbering" w:customStyle="1" w:styleId="Style1">
+    <w:name w:val="Style1"/>
+    <w:uiPriority w:val="99"/>
+    <w:rsid w:val="008C0323"/>
+    <w:pPr>
+      <w:numPr>
+        <w:numId w:val="27"/>
+      </w:numPr>
+    </w:pPr>
   </w:style>
 </w:styles>
 </file>

</xml_diff>